<commit_message>
Updated Engine Particle system and external documentation
</commit_message>
<xml_diff>
--- a/External Documentation.docx
+++ b/External Documentation.docx
@@ -1193,10 +1193,7 @@
         <w:t>Interface Sketch</w:t>
       </w:r>
     </w:p>
-    <w:p>
-      <w:bookmarkStart w:id="0" w:name="_GoBack"/>
-      <w:bookmarkEnd w:id="0"/>
-    </w:p>
+    <w:p/>
     <w:p>
       <w:pPr>
         <w:pStyle w:val="Heading2"/>
@@ -1218,18 +1215,71 @@
       <w:r>
         <w:t>Ship</w:t>
       </w:r>
-    </w:p>
-    <w:p>
-      <w:r>
-        <w:t xml:space="preserve">Engine – flame </w:t>
-      </w:r>
-      <w:proofErr w:type="gramStart"/>
-      <w:r>
-        <w:t>1 ,</w:t>
-      </w:r>
-      <w:proofErr w:type="gramEnd"/>
-      <w:r>
-        <w:t xml:space="preserve"> flame 2</w:t>
+      <w:r>
+        <w:t xml:space="preserve"> – From Free </w:t>
+      </w:r>
+      <w:proofErr w:type="spellStart"/>
+      <w:r>
+        <w:t>SciFi</w:t>
+      </w:r>
+      <w:proofErr w:type="spellEnd"/>
+      <w:r>
+        <w:t xml:space="preserve"> Fighter </w:t>
+      </w:r>
+      <w:proofErr w:type="spellStart"/>
+      <w:r>
+        <w:t>Pubvlisher</w:t>
+      </w:r>
+      <w:proofErr w:type="spellEnd"/>
+      <w:r>
+        <w:t xml:space="preserve"> </w:t>
+      </w:r>
+      <w:proofErr w:type="spellStart"/>
+      <w:r>
+        <w:t>CGPitbull</w:t>
+      </w:r>
+      <w:proofErr w:type="spellEnd"/>
+    </w:p>
+    <w:p>
+      <w:r>
+        <w:t>Engine –</w:t>
+      </w:r>
+      <w:r>
+        <w:t xml:space="preserve"> From </w:t>
+      </w:r>
+      <w:proofErr w:type="spellStart"/>
+      <w:r>
+        <w:t>SimpleParticlePack</w:t>
+      </w:r>
+      <w:proofErr w:type="spellEnd"/>
+      <w:r>
+        <w:t xml:space="preserve"> Publisher Unity Technologies</w:t>
+      </w:r>
+    </w:p>
+    <w:p>
+      <w:r>
+        <w:t xml:space="preserve"> </w:t>
+      </w:r>
+      <w:proofErr w:type="spellStart"/>
+      <w:r>
+        <w:t>SimpleFlame</w:t>
+      </w:r>
+      <w:proofErr w:type="spellEnd"/>
+      <w:r>
+        <w:t xml:space="preserve">(Blue), </w:t>
+      </w:r>
+      <w:proofErr w:type="spellStart"/>
+      <w:r>
+        <w:t>SimpleFlame</w:t>
+      </w:r>
+      <w:proofErr w:type="spellEnd"/>
+      <w:r>
+        <w:t xml:space="preserve">(Green), </w:t>
+      </w:r>
+      <w:bookmarkStart w:id="0" w:name="_GoBack"/>
+      <w:bookmarkEnd w:id="0"/>
+      <w:r>
+        <w:t>Torch(Green) x2</w:t>
       </w:r>
     </w:p>
     <w:p/>

</xml_diff>

<commit_message>
Tiled 2 Background Quads, updated external documentation
</commit_message>
<xml_diff>
--- a/External Documentation.docx
+++ b/External Documentation.docx
@@ -1261,12 +1261,17 @@
         <w:t xml:space="preserve"> </w:t>
       </w:r>
       <w:proofErr w:type="spellStart"/>
+      <w:proofErr w:type="gramStart"/>
       <w:r>
         <w:t>SimpleFlame</w:t>
       </w:r>
       <w:proofErr w:type="spellEnd"/>
       <w:r>
-        <w:t xml:space="preserve">(Blue), </w:t>
+        <w:t>(</w:t>
+      </w:r>
+      <w:proofErr w:type="gramEnd"/>
+      <w:r>
+        <w:t xml:space="preserve">Blue), </w:t>
       </w:r>
       <w:proofErr w:type="spellStart"/>
       <w:r>
@@ -1274,12 +1279,7 @@
       </w:r>
       <w:proofErr w:type="spellEnd"/>
       <w:r>
-        <w:t xml:space="preserve">(Green), </w:t>
-      </w:r>
-      <w:bookmarkStart w:id="0" w:name="_GoBack"/>
-      <w:bookmarkEnd w:id="0"/>
-      <w:r>
-        <w:t>Torch(Green) x2</w:t>
+        <w:t>(Green), Torch(Green) x2</w:t>
       </w:r>
     </w:p>
     <w:p/>
@@ -1299,6 +1299,8 @@
       <w:r>
         <w:t>Scoring</w:t>
       </w:r>
+      <w:bookmarkStart w:id="0" w:name="_GoBack"/>
+      <w:bookmarkEnd w:id="0"/>
     </w:p>
     <w:p/>
     <w:p>
@@ -1318,8 +1320,78 @@
         <w:t>Art / Multimedia Index</w:t>
       </w:r>
     </w:p>
+    <w:p>
+      <w:r>
+        <w:rPr>
+          <w:noProof/>
+          <w:lang w:eastAsia="en-CA"/>
+        </w:rPr>
+        <w:drawing>
+          <wp:inline distT="0" distB="0" distL="0" distR="0">
+            <wp:extent cx="648000" cy="648000"/>
+            <wp:effectExtent l="0" t="0" r="0" b="0"/>
+            <wp:docPr id="1" name="Picture 1"/>
+            <wp:cNvGraphicFramePr>
+              <a:graphicFrameLocks xmlns:a="http://schemas.openxmlformats.org/drawingml/2006/main" noChangeAspect="1"/>
+            </wp:cNvGraphicFramePr>
+            <a:graphic xmlns:a="http://schemas.openxmlformats.org/drawingml/2006/main">
+              <a:graphicData uri="http://schemas.openxmlformats.org/drawingml/2006/picture">
+                <pic:pic xmlns:pic="http://schemas.openxmlformats.org/drawingml/2006/picture">
+                  <pic:nvPicPr>
+                    <pic:cNvPr id="1" name="background.jpg"/>
+                    <pic:cNvPicPr/>
+                  </pic:nvPicPr>
+                  <pic:blipFill>
+                    <a:blip r:embed="rId7" cstate="print">
+                      <a:extLst>
+                        <a:ext uri="{28A0092B-C50C-407E-A947-70E740481C1C}">
+                          <a14:useLocalDpi xmlns:a14="http://schemas.microsoft.com/office/drawing/2010/main" val="0"/>
+                        </a:ext>
+                      </a:extLst>
+                    </a:blip>
+                    <a:stretch>
+                      <a:fillRect/>
+                    </a:stretch>
+                  </pic:blipFill>
+                  <pic:spPr>
+                    <a:xfrm>
+                      <a:off x="0" y="0"/>
+                      <a:ext cx="648000" cy="648000"/>
+                    </a:xfrm>
+                    <a:prstGeom prst="rect">
+                      <a:avLst/>
+                    </a:prstGeom>
+                  </pic:spPr>
+                </pic:pic>
+              </a:graphicData>
+            </a:graphic>
+          </wp:inline>
+        </w:drawing>
+      </w:r>
+    </w:p>
+    <w:p>
+      <w:r>
+        <w:t xml:space="preserve">Background – 5.jpg From </w:t>
+      </w:r>
+      <w:proofErr w:type="spellStart"/>
+      <w:r>
+        <w:t>Webtreats</w:t>
+      </w:r>
+      <w:proofErr w:type="spellEnd"/>
+      <w:r>
+        <w:t xml:space="preserve"> ETC </w:t>
+      </w:r>
+      <w:hyperlink r:id="rId8" w:anchor="etc-download-box" w:history="1">
+        <w:r>
+          <w:rPr>
+            <w:rStyle w:val="Hyperlink"/>
+          </w:rPr>
+          <w:t>http://webtreats.mysitemyway.com/tileable-classic-nebula-space-patterns/#etc-download-box</w:t>
+        </w:r>
+      </w:hyperlink>
+    </w:p>
     <w:sectPr>
-      <w:footerReference w:type="default" r:id="rId7"/>
+      <w:footerReference w:type="default" r:id="rId9"/>
       <w:pgSz w:w="12240" w:h="15840"/>
       <w:pgMar w:top="1440" w:right="1440" w:bottom="1440" w:left="1440" w:header="708" w:footer="708" w:gutter="0"/>
       <w:pgNumType w:start="0"/>
@@ -1959,6 +2031,17 @@
       <w:szCs w:val="26"/>
     </w:rPr>
   </w:style>
+  <w:style w:type="character" w:styleId="Hyperlink">
+    <w:name w:val="Hyperlink"/>
+    <w:basedOn w:val="DefaultParagraphFont"/>
+    <w:uiPriority w:val="99"/>
+    <w:unhideWhenUsed/>
+    <w:rsid w:val="00103101"/>
+    <w:rPr>
+      <w:color w:val="0563C1" w:themeColor="hyperlink"/>
+      <w:u w:val="single"/>
+    </w:rPr>
+  </w:style>
 </w:styles>
 </file>
 

</xml_diff>

<commit_message>
Reduced player model scale to work with lighting, added lights to highlight player ship adjusted background and scroll values
</commit_message>
<xml_diff>
--- a/External Documentation.docx
+++ b/External Documentation.docx
@@ -10,6 +10,7 @@
           <w:docPartUnique/>
         </w:docPartObj>
       </w:sdtPr>
+      <w:sdtEndPr/>
       <w:sdtContent>
         <w:p>
           <w:r>
@@ -188,6 +189,7 @@
                                       <w:dataBinding w:prefixMappings="xmlns:ns0='http://purl.org/dc/elements/1.1/' xmlns:ns1='http://schemas.openxmlformats.org/package/2006/metadata/core-properties' " w:xpath="/ns1:coreProperties[1]/ns0:title[1]" w:storeItemID="{6C3C8BC8-F283-45AE-878A-BAB7291924A1}"/>
                                       <w:text/>
                                     </w:sdtPr>
+                                    <w:sdtEndPr/>
                                     <w:sdtContent>
                                       <w:r>
                                         <w:rPr>
@@ -462,6 +464,7 @@
                                     <w:dataBinding w:prefixMappings="xmlns:ns0='http://schemas.openxmlformats.org/officeDocument/2006/extended-properties' " w:xpath="/ns0:Properties[1]/ns0:Company[1]" w:storeItemID="{6668398D-A668-4E3E-A5EB-62B293D839F1}"/>
                                     <w:text/>
                                   </w:sdtPr>
+                                  <w:sdtEndPr/>
                                   <w:sdtContent>
                                     <w:r>
                                       <w:rPr>
@@ -505,6 +508,7 @@
                                     <w:dataBinding w:prefixMappings="xmlns:ns0='http://schemas.microsoft.com/office/2006/coverPageProps' " w:xpath="/ns0:CoverPageProperties[1]/ns0:CompanyAddress[1]" w:storeItemID="{55AF091B-3C7A-41E3-B477-F2FDAA23CFDA}"/>
                                     <w:text/>
                                   </w:sdtPr>
+                                  <w:sdtEndPr/>
                                   <w:sdtContent>
                                     <w:r>
                                       <w:rPr>
@@ -711,6 +715,7 @@
                                   <w:dataBinding w:prefixMappings="xmlns:ns0='http://purl.org/dc/elements/1.1/' xmlns:ns1='http://schemas.openxmlformats.org/package/2006/metadata/core-properties' " w:xpath="/ns1:coreProperties[1]/ns0:subject[1]" w:storeItemID="{6C3C8BC8-F283-45AE-878A-BAB7291924A1}"/>
                                   <w:text/>
                                 </w:sdtPr>
+                                <w:sdtEndPr/>
                                 <w:sdtContent>
                                   <w:p>
                                     <w:pPr>
@@ -749,6 +754,7 @@
                                   <w:dataBinding w:prefixMappings="xmlns:ns0='http://purl.org/dc/elements/1.1/' xmlns:ns1='http://schemas.openxmlformats.org/package/2006/metadata/core-properties' " w:xpath="/ns1:coreProperties[1]/ns0:creator[1]" w:storeItemID="{6C3C8BC8-F283-45AE-878A-BAB7291924A1}"/>
                                   <w:text/>
                                 </w:sdtPr>
+                                <w:sdtEndPr/>
                                 <w:sdtContent>
                                   <w:p>
                                     <w:pPr>
@@ -1010,6 +1016,7 @@
                                     <w:calendar w:val="gregorian"/>
                                   </w:date>
                                 </w:sdtPr>
+                                <w:sdtEndPr/>
                                 <w:sdtContent>
                                   <w:p>
                                     <w:pPr>
@@ -1299,8 +1306,6 @@
       <w:r>
         <w:t>Scoring</w:t>
       </w:r>
-      <w:bookmarkStart w:id="0" w:name="_GoBack"/>
-      <w:bookmarkEnd w:id="0"/>
     </w:p>
     <w:p/>
     <w:p>
@@ -1368,10 +1373,18 @@
           </wp:inline>
         </w:drawing>
       </w:r>
-    </w:p>
-    <w:p>
-      <w:r>
-        <w:t xml:space="preserve">Background – 5.jpg From </w:t>
+      <w:bookmarkStart w:id="0" w:name="_GoBack"/>
+      <w:bookmarkEnd w:id="0"/>
+    </w:p>
+    <w:p>
+      <w:r>
+        <w:t xml:space="preserve">Background – </w:t>
+      </w:r>
+      <w:r>
+        <w:t>7</w:t>
+      </w:r>
+      <w:r>
+        <w:t xml:space="preserve">.jpg From </w:t>
       </w:r>
       <w:proofErr w:type="spellStart"/>
       <w:r>

</xml_diff>